<commit_message>
before separating allocate_wsd from getScenePart
</commit_message>
<xml_diff>
--- a/object diagram.docx
+++ b/object diagram.docx
@@ -5,7 +5,6 @@
     <w:p>
       <w:pPr>
         <w:rPr>
-          <w:rFonts w:hint="cs"/>
           <w:rtl/>
         </w:rPr>
       </w:pPr>
@@ -321,16 +320,7 @@
                                 <w:sz w:val="20"/>
                                 <w:szCs w:val="20"/>
                               </w:rPr>
-                              <w:t>t</w:t>
-                            </w:r>
-                            <w:r>
-                              <w:rPr>
-                                <w:rFonts w:ascii="Consolas" w:hAnsi="Consolas" w:cs="Consolas"/>
-                                <w:color w:val="0000C0"/>
-                                <w:sz w:val="20"/>
-                                <w:szCs w:val="20"/>
-                              </w:rPr>
-                              <w:t>ts</w:t>
+                              <w:t>tts</w:t>
                             </w:r>
                             <w:r>
                               <w:rPr>
@@ -1129,11 +1119,11 @@
     <w:p>
       <w:pPr>
         <w:rPr>
-          <w:rFonts w:hint="cs"/>
           <w:rtl/>
         </w:rPr>
       </w:pPr>
       <w:bookmarkStart w:id="0" w:name="_GoBack"/>
+      <w:bookmarkEnd w:id="0"/>
       <w:r>
         <w:rPr>
           <w:rFonts w:hint="cs"/>
@@ -1143,7 +1133,267 @@
         <mc:AlternateContent>
           <mc:Choice Requires="wps">
             <w:drawing>
-              <wp:anchor distT="0" distB="0" distL="114300" distR="114300" simplePos="0" relativeHeight="251670528" behindDoc="0" locked="0" layoutInCell="1" allowOverlap="1" wp14:anchorId="17F02C4E" wp14:editId="73E07430">
+              <wp:anchor distT="0" distB="0" distL="114300" distR="114300" simplePos="0" relativeHeight="251673600" behindDoc="0" locked="0" layoutInCell="1" allowOverlap="1" wp14:anchorId="0A94A0A6" wp14:editId="02E3B881">
+                <wp:simplePos x="0" y="0"/>
+                <wp:positionH relativeFrom="column">
+                  <wp:posOffset>-266700</wp:posOffset>
+                </wp:positionH>
+                <wp:positionV relativeFrom="paragraph">
+                  <wp:posOffset>7936865</wp:posOffset>
+                </wp:positionV>
+                <wp:extent cx="1800225" cy="904875"/>
+                <wp:effectExtent l="0" t="0" r="28575" b="28575"/>
+                <wp:wrapNone/>
+                <wp:docPr id="6" name="Rounded Rectangle 6"/>
+                <wp:cNvGraphicFramePr/>
+                <a:graphic xmlns:a="http://schemas.openxmlformats.org/drawingml/2006/main">
+                  <a:graphicData uri="http://schemas.microsoft.com/office/word/2010/wordprocessingShape">
+                    <wps:wsp>
+                      <wps:cNvSpPr/>
+                      <wps:spPr>
+                        <a:xfrm>
+                          <a:off x="0" y="0"/>
+                          <a:ext cx="1800225" cy="904875"/>
+                        </a:xfrm>
+                        <a:prstGeom prst="roundRect">
+                          <a:avLst/>
+                        </a:prstGeom>
+                      </wps:spPr>
+                      <wps:style>
+                        <a:lnRef idx="2">
+                          <a:schemeClr val="accent1">
+                            <a:shade val="50000"/>
+                          </a:schemeClr>
+                        </a:lnRef>
+                        <a:fillRef idx="1">
+                          <a:schemeClr val="accent1"/>
+                        </a:fillRef>
+                        <a:effectRef idx="0">
+                          <a:schemeClr val="accent1"/>
+                        </a:effectRef>
+                        <a:fontRef idx="minor">
+                          <a:schemeClr val="lt1"/>
+                        </a:fontRef>
+                      </wps:style>
+                      <wps:txbx>
+                        <w:txbxContent>
+                          <w:p>
+                            <w:pPr>
+                              <w:bidi w:val="0"/>
+                              <w:spacing w:after="0"/>
+                              <w:jc w:val="center"/>
+                              <w:rPr>
+                                <w:rFonts w:ascii="Consolas" w:hAnsi="Consolas" w:cs="Consolas"/>
+                                <w:color w:val="000000"/>
+                                <w:sz w:val="18"/>
+                                <w:szCs w:val="18"/>
+                              </w:rPr>
+                            </w:pPr>
+                            <w:r>
+                              <w:rPr>
+                                <w:rFonts w:ascii="Consolas" w:hAnsi="Consolas" w:cs="Consolas"/>
+                                <w:color w:val="000000"/>
+                                <w:sz w:val="20"/>
+                                <w:szCs w:val="20"/>
+                              </w:rPr>
+                              <w:t>SceneReasone</w:t>
+                            </w:r>
+                            <w:r>
+                              <w:rPr>
+                                <w:rFonts w:ascii="Consolas" w:hAnsi="Consolas" w:cs="Consolas"/>
+                                <w:color w:val="000000"/>
+                                <w:sz w:val="20"/>
+                                <w:szCs w:val="20"/>
+                              </w:rPr>
+                              <w:t xml:space="preserve">r. </w:t>
+                            </w:r>
+                            <w:r>
+                              <w:rPr>
+                                <w:rFonts w:ascii="Consolas" w:hAnsi="Consolas" w:cs="Consolas"/>
+                                <w:color w:val="000000"/>
+                                <w:sz w:val="18"/>
+                                <w:szCs w:val="18"/>
+                              </w:rPr>
+                              <w:t>mergeScenesOfSentences()</w:t>
+                            </w:r>
+                          </w:p>
+                          <w:p>
+                            <w:pPr>
+                              <w:bidi w:val="0"/>
+                              <w:spacing w:after="0"/>
+                              <w:jc w:val="center"/>
+                              <w:rPr>
+                                <w:rFonts w:ascii="Consolas" w:hAnsi="Consolas" w:cs="Consolas"/>
+                                <w:color w:val="000000"/>
+                                <w:sz w:val="18"/>
+                                <w:szCs w:val="18"/>
+                              </w:rPr>
+                            </w:pPr>
+                            <w:r>
+                              <w:rPr>
+                                <w:rFonts w:ascii="Consolas" w:hAnsi="Consolas" w:cs="Consolas"/>
+                                <w:color w:val="000000"/>
+                                <w:sz w:val="18"/>
+                                <w:szCs w:val="18"/>
+                              </w:rPr>
+                              <w:t>mergeScenes()</w:t>
+                            </w:r>
+                          </w:p>
+                          <w:p>
+                            <w:pPr>
+                              <w:bidi w:val="0"/>
+                              <w:spacing w:after="0"/>
+                              <w:jc w:val="center"/>
+                            </w:pPr>
+                            <w:r>
+                              <w:rPr>
+                                <w:rFonts w:ascii="Consolas" w:hAnsi="Consolas" w:cs="Consolas"/>
+                                <w:color w:val="000000"/>
+                                <w:sz w:val="18"/>
+                                <w:szCs w:val="18"/>
+                              </w:rPr>
+                              <w:t>enrichSceneMode</w:t>
+                            </w:r>
+                            <w:r>
+                              <w:rPr>
+                                <w:rFonts w:ascii="Consolas" w:hAnsi="Consolas" w:cs="Consolas"/>
+                                <w:color w:val="000000"/>
+                                <w:sz w:val="20"/>
+                                <w:szCs w:val="20"/>
+                              </w:rPr>
+                              <w:t>l()</w:t>
+                            </w:r>
+                          </w:p>
+                        </w:txbxContent>
+                      </wps:txbx>
+                      <wps:bodyPr rot="0" spcFirstLastPara="0" vertOverflow="overflow" horzOverflow="overflow" vert="horz" wrap="square" lIns="91440" tIns="45720" rIns="91440" bIns="45720" numCol="1" spcCol="0" rtlCol="1" fromWordArt="0" anchor="ctr" anchorCtr="0" forceAA="0" compatLnSpc="1">
+                        <a:prstTxWarp prst="textNoShape">
+                          <a:avLst/>
+                        </a:prstTxWarp>
+                        <a:noAutofit/>
+                      </wps:bodyPr>
+                    </wps:wsp>
+                  </a:graphicData>
+                </a:graphic>
+                <wp14:sizeRelH relativeFrom="margin">
+                  <wp14:pctWidth>0</wp14:pctWidth>
+                </wp14:sizeRelH>
+                <wp14:sizeRelV relativeFrom="margin">
+                  <wp14:pctHeight>0</wp14:pctHeight>
+                </wp14:sizeRelV>
+              </wp:anchor>
+            </w:drawing>
+          </mc:Choice>
+          <mc:Fallback>
+            <w:pict>
+              <v:roundrect w14:anchorId="0A94A0A6" id="Rounded Rectangle 6" o:spid="_x0000_s1027" style="position:absolute;left:0;text-align:left;margin-left:-21pt;margin-top:624.95pt;width:141.75pt;height:71.25pt;z-index:251673600;visibility:visible;mso-wrap-style:square;mso-width-percent:0;mso-height-percent:0;mso-wrap-distance-left:9pt;mso-wrap-distance-top:0;mso-wrap-distance-right:9pt;mso-wrap-distance-bottom:0;mso-position-horizontal:absolute;mso-position-horizontal-relative:text;mso-position-vertical:absolute;mso-position-vertical-relative:text;mso-width-percent:0;mso-height-percent:0;mso-width-relative:margin;mso-height-relative:margin;v-text-anchor:middle" arcsize="10923f" o:gfxdata="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" fillcolor="#5b9bd5 [3204]" strokecolor="#1f4d78 [1604]" strokeweight="1pt">
+                <v:stroke joinstyle="miter"/>
+                <v:textbox>
+                  <w:txbxContent>
+                    <w:p>
+                      <w:pPr>
+                        <w:bidi w:val="0"/>
+                        <w:spacing w:after="0"/>
+                        <w:jc w:val="center"/>
+                        <w:rPr>
+                          <w:rFonts w:ascii="Consolas" w:hAnsi="Consolas" w:cs="Consolas"/>
+                          <w:color w:val="000000"/>
+                          <w:sz w:val="18"/>
+                          <w:szCs w:val="18"/>
+                        </w:rPr>
+                      </w:pPr>
+                      <w:r>
+                        <w:rPr>
+                          <w:rFonts w:ascii="Consolas" w:hAnsi="Consolas" w:cs="Consolas"/>
+                          <w:color w:val="000000"/>
+                          <w:sz w:val="20"/>
+                          <w:szCs w:val="20"/>
+                        </w:rPr>
+                        <w:t>SceneReasone</w:t>
+                      </w:r>
+                      <w:r>
+                        <w:rPr>
+                          <w:rFonts w:ascii="Consolas" w:hAnsi="Consolas" w:cs="Consolas"/>
+                          <w:color w:val="000000"/>
+                          <w:sz w:val="20"/>
+                          <w:szCs w:val="20"/>
+                        </w:rPr>
+                        <w:t xml:space="preserve">r. </w:t>
+                      </w:r>
+                      <w:r>
+                        <w:rPr>
+                          <w:rFonts w:ascii="Consolas" w:hAnsi="Consolas" w:cs="Consolas"/>
+                          <w:color w:val="000000"/>
+                          <w:sz w:val="18"/>
+                          <w:szCs w:val="18"/>
+                        </w:rPr>
+                        <w:t>mergeScenesOfSentences()</w:t>
+                      </w:r>
+                    </w:p>
+                    <w:p>
+                      <w:pPr>
+                        <w:bidi w:val="0"/>
+                        <w:spacing w:after="0"/>
+                        <w:jc w:val="center"/>
+                        <w:rPr>
+                          <w:rFonts w:ascii="Consolas" w:hAnsi="Consolas" w:cs="Consolas"/>
+                          <w:color w:val="000000"/>
+                          <w:sz w:val="18"/>
+                          <w:szCs w:val="18"/>
+                        </w:rPr>
+                      </w:pPr>
+                      <w:r>
+                        <w:rPr>
+                          <w:rFonts w:ascii="Consolas" w:hAnsi="Consolas" w:cs="Consolas"/>
+                          <w:color w:val="000000"/>
+                          <w:sz w:val="18"/>
+                          <w:szCs w:val="18"/>
+                        </w:rPr>
+                        <w:t>mergeScenes()</w:t>
+                      </w:r>
+                    </w:p>
+                    <w:p>
+                      <w:pPr>
+                        <w:bidi w:val="0"/>
+                        <w:spacing w:after="0"/>
+                        <w:jc w:val="center"/>
+                      </w:pPr>
+                      <w:r>
+                        <w:rPr>
+                          <w:rFonts w:ascii="Consolas" w:hAnsi="Consolas" w:cs="Consolas"/>
+                          <w:color w:val="000000"/>
+                          <w:sz w:val="18"/>
+                          <w:szCs w:val="18"/>
+                        </w:rPr>
+                        <w:t>enrichSceneMode</w:t>
+                      </w:r>
+                      <w:r>
+                        <w:rPr>
+                          <w:rFonts w:ascii="Consolas" w:hAnsi="Consolas" w:cs="Consolas"/>
+                          <w:color w:val="000000"/>
+                          <w:sz w:val="20"/>
+                          <w:szCs w:val="20"/>
+                        </w:rPr>
+                        <w:t>l()</w:t>
+                      </w:r>
+                    </w:p>
+                  </w:txbxContent>
+                </v:textbox>
+              </v:roundrect>
+            </w:pict>
+          </mc:Fallback>
+        </mc:AlternateContent>
+      </w:r>
+      <w:r>
+        <w:rPr>
+          <w:rFonts w:hint="cs"/>
+          <w:noProof/>
+          <w:rtl/>
+        </w:rPr>
+        <mc:AlternateContent>
+          <mc:Choice Requires="wps">
+            <w:drawing>
+              <wp:anchor distT="0" distB="0" distL="114300" distR="114300" simplePos="0" relativeHeight="251670528" behindDoc="0" locked="0" layoutInCell="1" allowOverlap="1" wp14:anchorId="75C6867B" wp14:editId="5C220296">
                 <wp:simplePos x="0" y="0"/>
                 <wp:positionH relativeFrom="column">
                   <wp:posOffset>323849</wp:posOffset>
@@ -1212,7 +1462,6 @@
           </mc:Fallback>
         </mc:AlternateContent>
       </w:r>
-      <w:bookmarkEnd w:id="0"/>
       <w:r>
         <w:rPr>
           <w:rFonts w:hint="cs"/>
@@ -1222,7 +1471,7 @@
         <mc:AlternateContent>
           <mc:Choice Requires="wps">
             <w:drawing>
-              <wp:anchor distT="0" distB="0" distL="114300" distR="114300" simplePos="0" relativeHeight="251668480" behindDoc="0" locked="0" layoutInCell="1" allowOverlap="1" wp14:anchorId="7A250952" wp14:editId="79E38253">
+              <wp:anchor distT="0" distB="0" distL="114300" distR="114300" simplePos="0" relativeHeight="251668480" behindDoc="0" locked="0" layoutInCell="1" allowOverlap="1" wp14:anchorId="1FCA0F88" wp14:editId="25C2A27C">
                 <wp:simplePos x="0" y="0"/>
                 <wp:positionH relativeFrom="column">
                   <wp:posOffset>-342900</wp:posOffset>
@@ -1307,16 +1556,7 @@
                                 <w:sz w:val="18"/>
                                 <w:szCs w:val="18"/>
                               </w:rPr>
-                              <w:t>preprocessSentence</w:t>
-                            </w:r>
-                            <w:r>
-                              <w:rPr>
-                                <w:rFonts w:ascii="Consolas" w:hAnsi="Consolas" w:cs="Consolas"/>
-                                <w:color w:val="000000"/>
-                                <w:sz w:val="18"/>
-                                <w:szCs w:val="18"/>
-                              </w:rPr>
-                              <w:t>()</w:t>
+                              <w:t>preprocessSentence()</w:t>
                             </w:r>
                           </w:p>
                           <w:p>
@@ -1468,7 +1708,7 @@
         <mc:AlternateContent>
           <mc:Choice Requires="wps">
             <w:drawing>
-              <wp:anchor distT="0" distB="0" distL="114300" distR="114300" simplePos="0" relativeHeight="251672576" behindDoc="0" locked="0" layoutInCell="1" allowOverlap="1" wp14:anchorId="280BADF4" wp14:editId="631D3099">
+              <wp:anchor distT="0" distB="0" distL="114300" distR="114300" simplePos="0" relativeHeight="251672576" behindDoc="0" locked="0" layoutInCell="1" allowOverlap="1" wp14:anchorId="36E02CDD" wp14:editId="5125EE81">
                 <wp:simplePos x="0" y="0"/>
                 <wp:positionH relativeFrom="column">
                   <wp:posOffset>1666875</wp:posOffset>
@@ -2252,16 +2492,7 @@
                                 <w:sz w:val="20"/>
                                 <w:szCs w:val="20"/>
                               </w:rPr>
-                              <w:t>// merging primary SceneModels of ea</w:t>
-                            </w:r>
-                            <w:r>
-                              <w:rPr>
-                                <w:rFonts w:ascii="Consolas" w:hAnsi="Consolas" w:cs="Consolas"/>
-                                <w:color w:val="3F7F5F"/>
-                                <w:sz w:val="20"/>
-                                <w:szCs w:val="20"/>
-                              </w:rPr>
-                              <w:t>ch sentences of this scene</w:t>
+                              <w:t>// merging primary SceneModels of each sentences of this scene</w:t>
                             </w:r>
                           </w:p>
                           <w:p>
@@ -2393,16 +2624,7 @@
                                 <w:sz w:val="20"/>
                                 <w:szCs w:val="20"/>
                               </w:rPr>
-                              <w:t>//adding primarySceneModel of the cu</w:t>
-                            </w:r>
-                            <w:r>
-                              <w:rPr>
-                                <w:rFonts w:ascii="Consolas" w:hAnsi="Consolas" w:cs="Consolas"/>
-                                <w:color w:val="3F7F5F"/>
-                                <w:sz w:val="20"/>
-                                <w:szCs w:val="20"/>
-                              </w:rPr>
-                              <w:t xml:space="preserve">rrent scene to the stroyModel </w:t>
+                              <w:t xml:space="preserve">//adding primarySceneModel of the current scene to the stroyModel </w:t>
                             </w:r>
                           </w:p>
                           <w:p>
@@ -2854,7 +3076,11 @@
           </mc:Choice>
           <mc:Fallback>
             <w:pict>
-              <v:shape w14:anchorId="280BADF4" id="Text Box 13" o:spid="_x0000_s1028" type="#_x0000_t202" style="position:absolute;left:0;text-align:left;margin-left:131.25pt;margin-top:388.7pt;width:400.5pt;height:344.25pt;z-index:251672576;visibility:visible;mso-wrap-style:square;mso-width-percent:0;mso-height-percent:0;mso-wrap-distance-left:9pt;mso-wrap-distance-top:0;mso-wrap-distance-right:9pt;mso-wrap-distance-bottom:0;mso-position-horizontal:absolute;mso-position-horizontal-relative:text;mso-position-vertical:absolute;mso-position-vertical-relative:text;mso-width-percent:0;mso-height-percent:0;mso-width-relative:margin;mso-height-relative:margin;v-text-anchor:top" o:gfxdata="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" fillcolor="white [3201]" strokeweight=".5pt">
+              <v:shapetype w14:anchorId="36E02CDD" id="_x0000_t202" coordsize="21600,21600" o:spt="202" path="m,l,21600r21600,l21600,xe">
+                <v:stroke joinstyle="miter"/>
+                <v:path gradientshapeok="t" o:connecttype="rect"/>
+              </v:shapetype>
+              <v:shape id="Text Box 13" o:spid="_x0000_s1029" type="#_x0000_t202" style="position:absolute;left:0;text-align:left;margin-left:131.25pt;margin-top:388.7pt;width:400.5pt;height:344.25pt;z-index:251672576;visibility:visible;mso-wrap-style:square;mso-width-percent:0;mso-height-percent:0;mso-wrap-distance-left:9pt;mso-wrap-distance-top:0;mso-wrap-distance-right:9pt;mso-wrap-distance-bottom:0;mso-position-horizontal:absolute;mso-position-horizontal-relative:text;mso-position-vertical:absolute;mso-position-vertical-relative:text;mso-width-percent:0;mso-height-percent:0;mso-width-relative:margin;mso-height-relative:margin;v-text-anchor:top" o:gfxdata="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" fillcolor="white [3201]" strokeweight=".5pt">
                 <v:textbox>
                   <w:txbxContent>
                     <w:p>
@@ -3590,16 +3816,7 @@
                           <w:sz w:val="20"/>
                           <w:szCs w:val="20"/>
                         </w:rPr>
-                        <w:t>// merging primary SceneModels of ea</w:t>
-                      </w:r>
-                      <w:r>
-                        <w:rPr>
-                          <w:rFonts w:ascii="Consolas" w:hAnsi="Consolas" w:cs="Consolas"/>
-                          <w:color w:val="3F7F5F"/>
-                          <w:sz w:val="20"/>
-                          <w:szCs w:val="20"/>
-                        </w:rPr>
-                        <w:t>ch sentences of this scene</w:t>
+                        <w:t>// merging primary SceneModels of each sentences of this scene</w:t>
                       </w:r>
                     </w:p>
                     <w:p>
@@ -3731,16 +3948,7 @@
                           <w:sz w:val="20"/>
                           <w:szCs w:val="20"/>
                         </w:rPr>
-                        <w:t>//adding primarySceneModel of the cu</w:t>
-                      </w:r>
-                      <w:r>
-                        <w:rPr>
-                          <w:rFonts w:ascii="Consolas" w:hAnsi="Consolas" w:cs="Consolas"/>
-                          <w:color w:val="3F7F5F"/>
-                          <w:sz w:val="20"/>
-                          <w:szCs w:val="20"/>
-                        </w:rPr>
-                        <w:t xml:space="preserve">rrent scene to the stroyModel </w:t>
+                        <w:t xml:space="preserve">//adding primarySceneModel of the current scene to the stroyModel </w:t>
                       </w:r>
                     </w:p>
                     <w:p>
@@ -4173,266 +4381,6 @@
                   </w:txbxContent>
                 </v:textbox>
               </v:shape>
-            </w:pict>
-          </mc:Fallback>
-        </mc:AlternateContent>
-      </w:r>
-      <w:r>
-        <w:rPr>
-          <w:rFonts w:hint="cs"/>
-          <w:noProof/>
-          <w:rtl/>
-        </w:rPr>
-        <mc:AlternateContent>
-          <mc:Choice Requires="wps">
-            <w:drawing>
-              <wp:anchor distT="0" distB="0" distL="114300" distR="114300" simplePos="0" relativeHeight="251673600" behindDoc="0" locked="0" layoutInCell="1" allowOverlap="1" wp14:anchorId="71DE37F1" wp14:editId="75151AFF">
-                <wp:simplePos x="0" y="0"/>
-                <wp:positionH relativeFrom="column">
-                  <wp:posOffset>57150</wp:posOffset>
-                </wp:positionH>
-                <wp:positionV relativeFrom="paragraph">
-                  <wp:posOffset>7936865</wp:posOffset>
-                </wp:positionV>
-                <wp:extent cx="1476375" cy="904875"/>
-                <wp:effectExtent l="0" t="0" r="28575" b="28575"/>
-                <wp:wrapNone/>
-                <wp:docPr id="6" name="Rounded Rectangle 6"/>
-                <wp:cNvGraphicFramePr/>
-                <a:graphic xmlns:a="http://schemas.openxmlformats.org/drawingml/2006/main">
-                  <a:graphicData uri="http://schemas.microsoft.com/office/word/2010/wordprocessingShape">
-                    <wps:wsp>
-                      <wps:cNvSpPr/>
-                      <wps:spPr>
-                        <a:xfrm>
-                          <a:off x="0" y="0"/>
-                          <a:ext cx="1476375" cy="904875"/>
-                        </a:xfrm>
-                        <a:prstGeom prst="roundRect">
-                          <a:avLst/>
-                        </a:prstGeom>
-                      </wps:spPr>
-                      <wps:style>
-                        <a:lnRef idx="2">
-                          <a:schemeClr val="accent1">
-                            <a:shade val="50000"/>
-                          </a:schemeClr>
-                        </a:lnRef>
-                        <a:fillRef idx="1">
-                          <a:schemeClr val="accent1"/>
-                        </a:fillRef>
-                        <a:effectRef idx="0">
-                          <a:schemeClr val="accent1"/>
-                        </a:effectRef>
-                        <a:fontRef idx="minor">
-                          <a:schemeClr val="lt1"/>
-                        </a:fontRef>
-                      </wps:style>
-                      <wps:txbx>
-                        <w:txbxContent>
-                          <w:p>
-                            <w:pPr>
-                              <w:bidi w:val="0"/>
-                              <w:spacing w:after="0"/>
-                              <w:jc w:val="center"/>
-                              <w:rPr>
-                                <w:rFonts w:ascii="Consolas" w:hAnsi="Consolas" w:cs="Consolas"/>
-                                <w:color w:val="000000"/>
-                                <w:sz w:val="18"/>
-                                <w:szCs w:val="18"/>
-                              </w:rPr>
-                            </w:pPr>
-                            <w:r>
-                              <w:rPr>
-                                <w:rFonts w:ascii="Consolas" w:hAnsi="Consolas" w:cs="Consolas"/>
-                                <w:color w:val="000000"/>
-                                <w:sz w:val="20"/>
-                                <w:szCs w:val="20"/>
-                              </w:rPr>
-                              <w:t>SceneReasone</w:t>
-                            </w:r>
-                            <w:r>
-                              <w:rPr>
-                                <w:rFonts w:ascii="Consolas" w:hAnsi="Consolas" w:cs="Consolas"/>
-                                <w:color w:val="000000"/>
-                                <w:sz w:val="20"/>
-                                <w:szCs w:val="20"/>
-                              </w:rPr>
-                              <w:t xml:space="preserve">r. </w:t>
-                            </w:r>
-                            <w:r>
-                              <w:rPr>
-                                <w:rFonts w:ascii="Consolas" w:hAnsi="Consolas" w:cs="Consolas"/>
-                                <w:color w:val="000000"/>
-                                <w:sz w:val="18"/>
-                                <w:szCs w:val="18"/>
-                              </w:rPr>
-                              <w:t>mergeScenesOfSentences()</w:t>
-                            </w:r>
-                          </w:p>
-                          <w:p>
-                            <w:pPr>
-                              <w:bidi w:val="0"/>
-                              <w:spacing w:after="0"/>
-                              <w:jc w:val="center"/>
-                              <w:rPr>
-                                <w:rFonts w:ascii="Consolas" w:hAnsi="Consolas" w:cs="Consolas"/>
-                                <w:color w:val="000000"/>
-                                <w:sz w:val="18"/>
-                                <w:szCs w:val="18"/>
-                              </w:rPr>
-                            </w:pPr>
-                            <w:r>
-                              <w:rPr>
-                                <w:rFonts w:ascii="Consolas" w:hAnsi="Consolas" w:cs="Consolas"/>
-                                <w:color w:val="000000"/>
-                                <w:sz w:val="18"/>
-                                <w:szCs w:val="18"/>
-                              </w:rPr>
-                              <w:t>mergeScenes()</w:t>
-                            </w:r>
-                          </w:p>
-                          <w:p>
-                            <w:pPr>
-                              <w:bidi w:val="0"/>
-                              <w:spacing w:after="0"/>
-                              <w:jc w:val="center"/>
-                            </w:pPr>
-                            <w:r>
-                              <w:rPr>
-                                <w:rFonts w:ascii="Consolas" w:hAnsi="Consolas" w:cs="Consolas"/>
-                                <w:color w:val="000000"/>
-                                <w:sz w:val="18"/>
-                                <w:szCs w:val="18"/>
-                              </w:rPr>
-                              <w:t>enrichSceneMode</w:t>
-                            </w:r>
-                            <w:r>
-                              <w:rPr>
-                                <w:rFonts w:ascii="Consolas" w:hAnsi="Consolas" w:cs="Consolas"/>
-                                <w:color w:val="000000"/>
-                                <w:sz w:val="20"/>
-                                <w:szCs w:val="20"/>
-                              </w:rPr>
-                              <w:t>l()</w:t>
-                            </w:r>
-                          </w:p>
-                        </w:txbxContent>
-                      </wps:txbx>
-                      <wps:bodyPr rot="0" spcFirstLastPara="0" vertOverflow="overflow" horzOverflow="overflow" vert="horz" wrap="square" lIns="91440" tIns="45720" rIns="91440" bIns="45720" numCol="1" spcCol="0" rtlCol="1" fromWordArt="0" anchor="ctr" anchorCtr="0" forceAA="0" compatLnSpc="1">
-                        <a:prstTxWarp prst="textNoShape">
-                          <a:avLst/>
-                        </a:prstTxWarp>
-                        <a:noAutofit/>
-                      </wps:bodyPr>
-                    </wps:wsp>
-                  </a:graphicData>
-                </a:graphic>
-                <wp14:sizeRelH relativeFrom="margin">
-                  <wp14:pctWidth>0</wp14:pctWidth>
-                </wp14:sizeRelH>
-                <wp14:sizeRelV relativeFrom="margin">
-                  <wp14:pctHeight>0</wp14:pctHeight>
-                </wp14:sizeRelV>
-              </wp:anchor>
-            </w:drawing>
-          </mc:Choice>
-          <mc:Fallback>
-            <w:pict>
-              <v:roundrect w14:anchorId="71DE37F1" id="Rounded Rectangle 6" o:spid="_x0000_s1029" style="position:absolute;left:0;text-align:left;margin-left:4.5pt;margin-top:624.95pt;width:116.25pt;height:71.25pt;z-index:251673600;visibility:visible;mso-wrap-style:square;mso-width-percent:0;mso-height-percent:0;mso-wrap-distance-left:9pt;mso-wrap-distance-top:0;mso-wrap-distance-right:9pt;mso-wrap-distance-bottom:0;mso-position-horizontal:absolute;mso-position-horizontal-relative:text;mso-position-vertical:absolute;mso-position-vertical-relative:text;mso-width-percent:0;mso-height-percent:0;mso-width-relative:margin;mso-height-relative:margin;v-text-anchor:middle" arcsize="10923f" o:gfxdata="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" fillcolor="#5b9bd5 [3204]" strokecolor="#1f4d78 [1604]" strokeweight="1pt">
-                <v:stroke joinstyle="miter"/>
-                <v:textbox>
-                  <w:txbxContent>
-                    <w:p>
-                      <w:pPr>
-                        <w:bidi w:val="0"/>
-                        <w:spacing w:after="0"/>
-                        <w:jc w:val="center"/>
-                        <w:rPr>
-                          <w:rFonts w:ascii="Consolas" w:hAnsi="Consolas" w:cs="Consolas"/>
-                          <w:color w:val="000000"/>
-                          <w:sz w:val="18"/>
-                          <w:szCs w:val="18"/>
-                        </w:rPr>
-                      </w:pPr>
-                      <w:r>
-                        <w:rPr>
-                          <w:rFonts w:ascii="Consolas" w:hAnsi="Consolas" w:cs="Consolas"/>
-                          <w:color w:val="000000"/>
-                          <w:sz w:val="20"/>
-                          <w:szCs w:val="20"/>
-                        </w:rPr>
-                        <w:t>SceneReasone</w:t>
-                      </w:r>
-                      <w:r>
-                        <w:rPr>
-                          <w:rFonts w:ascii="Consolas" w:hAnsi="Consolas" w:cs="Consolas"/>
-                          <w:color w:val="000000"/>
-                          <w:sz w:val="20"/>
-                          <w:szCs w:val="20"/>
-                        </w:rPr>
-                        <w:t xml:space="preserve">r. </w:t>
-                      </w:r>
-                      <w:r>
-                        <w:rPr>
-                          <w:rFonts w:ascii="Consolas" w:hAnsi="Consolas" w:cs="Consolas"/>
-                          <w:color w:val="000000"/>
-                          <w:sz w:val="18"/>
-                          <w:szCs w:val="18"/>
-                        </w:rPr>
-                        <w:t>mergeScenesOfSentences()</w:t>
-                      </w:r>
-                    </w:p>
-                    <w:p>
-                      <w:pPr>
-                        <w:bidi w:val="0"/>
-                        <w:spacing w:after="0"/>
-                        <w:jc w:val="center"/>
-                        <w:rPr>
-                          <w:rFonts w:ascii="Consolas" w:hAnsi="Consolas" w:cs="Consolas"/>
-                          <w:color w:val="000000"/>
-                          <w:sz w:val="18"/>
-                          <w:szCs w:val="18"/>
-                        </w:rPr>
-                      </w:pPr>
-                      <w:r>
-                        <w:rPr>
-                          <w:rFonts w:ascii="Consolas" w:hAnsi="Consolas" w:cs="Consolas"/>
-                          <w:color w:val="000000"/>
-                          <w:sz w:val="18"/>
-                          <w:szCs w:val="18"/>
-                        </w:rPr>
-                        <w:t>mergeScenes()</w:t>
-                      </w:r>
-                    </w:p>
-                    <w:p>
-                      <w:pPr>
-                        <w:bidi w:val="0"/>
-                        <w:spacing w:after="0"/>
-                        <w:jc w:val="center"/>
-                      </w:pPr>
-                      <w:r>
-                        <w:rPr>
-                          <w:rFonts w:ascii="Consolas" w:hAnsi="Consolas" w:cs="Consolas"/>
-                          <w:color w:val="000000"/>
-                          <w:sz w:val="18"/>
-                          <w:szCs w:val="18"/>
-                        </w:rPr>
-                        <w:t>enrichSceneMode</w:t>
-                      </w:r>
-                      <w:r>
-                        <w:rPr>
-                          <w:rFonts w:ascii="Consolas" w:hAnsi="Consolas" w:cs="Consolas"/>
-                          <w:color w:val="000000"/>
-                          <w:sz w:val="20"/>
-                          <w:szCs w:val="20"/>
-                        </w:rPr>
-                        <w:t>l()</w:t>
-                      </w:r>
-                    </w:p>
-                  </w:txbxContent>
-                </v:textbox>
-              </v:roundrect>
             </w:pict>
           </mc:Fallback>
         </mc:AlternateContent>
@@ -6739,16 +6687,7 @@
                                 <w:sz w:val="20"/>
                                 <w:szCs w:val="20"/>
                               </w:rPr>
-                              <w:t>TTS</w:t>
-                            </w:r>
-                            <w:r>
-                              <w:rPr>
-                                <w:rFonts w:ascii="Consolas" w:hAnsi="Consolas" w:cs="Consolas"/>
-                                <w:color w:val="000000"/>
-                                <w:sz w:val="20"/>
-                                <w:szCs w:val="20"/>
-                              </w:rPr>
-                              <w:t>()</w:t>
+                              <w:t>TTS()</w:t>
                             </w:r>
                           </w:p>
                         </w:txbxContent>

</xml_diff>